<commit_message>
small update to tile css and updated TO DO (syllabus overheid) en mini update theorie DB
</commit_message>
<xml_diff>
--- a/Theorie/syllabus overheid.docx
+++ b/Theorie/syllabus overheid.docx
@@ -59,61 +59,32 @@
         <w:t>Domein A –</w:t>
       </w:r>
       <w:r>
+        <w:t xml:space="preserve"> softskills -</w:t>
+      </w:r>
+      <w:r>
+        <w:t xml:space="preserve"> wordt met de huidige theorie in combinatie met projecten al bereikt</w:t>
+      </w:r>
+    </w:p>
+    <w:p>
+      <w:r>
+        <w:t>Domein B</w:t>
+      </w:r>
+      <w:r>
+        <w:t xml:space="preserve"> – algoritmen, datastructuren, automaten , grammatica’s (aka kan programmeren) – dit wort al bereikt</w:t>
+      </w:r>
+    </w:p>
+    <w:p>
+      <w:r>
+        <w:t xml:space="preserve">Domein C </w:t>
+      </w:r>
+      <w:r>
+        <w:t>–</w:t>
+      </w:r>
+      <w:r>
         <w:t xml:space="preserve"> </w:t>
       </w:r>
-      <w:proofErr w:type="spellStart"/>
-      <w:r>
-        <w:t>softskills</w:t>
-      </w:r>
-      <w:proofErr w:type="spellEnd"/>
-      <w:r>
-        <w:t xml:space="preserve"> -</w:t>
-      </w:r>
-      <w:r>
-        <w:t xml:space="preserve"> wordt met de huidige theorie in combinatie met projecten al bereikt</w:t>
-      </w:r>
-    </w:p>
-    <w:p>
-      <w:r>
-        <w:t>Domein B</w:t>
-      </w:r>
-      <w:r>
-        <w:t xml:space="preserve"> – algoritmen, datastructuren, </w:t>
-      </w:r>
-      <w:proofErr w:type="gramStart"/>
-      <w:r>
-        <w:t>automaten ,</w:t>
-      </w:r>
-      <w:proofErr w:type="gramEnd"/>
-      <w:r>
-        <w:t xml:space="preserve"> grammatica’s (</w:t>
-      </w:r>
-      <w:proofErr w:type="spellStart"/>
-      <w:r>
-        <w:t>aka</w:t>
-      </w:r>
-      <w:proofErr w:type="spellEnd"/>
-      <w:r>
-        <w:t xml:space="preserve"> kan programmeren) – dit wort al bereikt</w:t>
-      </w:r>
-    </w:p>
-    <w:p>
-      <w:r>
-        <w:t xml:space="preserve">Domein C </w:t>
-      </w:r>
-      <w:r>
-        <w:t>–</w:t>
-      </w:r>
-      <w:r>
-        <w:t xml:space="preserve"> </w:t>
-      </w:r>
-      <w:proofErr w:type="spellStart"/>
-      <w:r>
-        <w:t>softskills</w:t>
-      </w:r>
-      <w:proofErr w:type="spellEnd"/>
-      <w:r>
-        <w:t xml:space="preserve"> (zoekmachine, grafieken/tabellen lezen) – wordt al bereikt</w:t>
+      <w:r>
+        <w:t>softskills (zoekmachine, grafieken/tabellen lezen) – wordt al bereikt</w:t>
       </w:r>
     </w:p>
     <w:p>
@@ -123,7 +94,11 @@
     </w:p>
     <w:p>
       <w:r>
-        <w:t xml:space="preserve">Domein E – architectuur – toevoegen </w:t>
+        <w:t xml:space="preserve">Domein E – architectuur – </w:t>
+      </w:r>
+      <w:bookmarkStart w:id="0" w:name="_Hlk532660935"/>
+      <w:r>
+        <w:t xml:space="preserve">toevoegen </w:t>
       </w:r>
       <w:r>
         <w:rPr>
@@ -146,10 +121,15 @@
       <w:r>
         <w:t xml:space="preserve"> (projecten?)</w:t>
       </w:r>
-    </w:p>
-    <w:p>
-      <w:r>
-        <w:t xml:space="preserve">Domein F – Interactie – toevoegen </w:t>
+      <w:bookmarkEnd w:id="0"/>
+    </w:p>
+    <w:p>
+      <w:r>
+        <w:t xml:space="preserve">Domein F – Interactie – </w:t>
+      </w:r>
+      <w:bookmarkStart w:id="1" w:name="_Hlk532660944"/>
+      <w:r>
+        <w:t xml:space="preserve">toevoegen </w:t>
       </w:r>
       <w:r>
         <w:rPr>
@@ -164,15 +144,7 @@
         <w:t>maatschappelijke aspecten benoemen, privacy benoemen in kernhoofdstuk, security benoemen in kernhoofdstuk</w:t>
       </w:r>
       <w:r>
-        <w:t xml:space="preserve"> (UI in </w:t>
-      </w:r>
-      <w:proofErr w:type="spellStart"/>
-      <w:r>
-        <w:t>webdev</w:t>
-      </w:r>
-      <w:proofErr w:type="spellEnd"/>
-      <w:r>
-        <w:t>, maatschappelijk, privacy en security in DB</w:t>
+        <w:t xml:space="preserve"> (UI in webdev, maatschappelijk, privacy en security in DB</w:t>
       </w:r>
       <w:r>
         <w:t>, DB -&gt; kern</w:t>
@@ -180,6 +152,7 @@
       <w:r>
         <w:t>)</w:t>
       </w:r>
+      <w:bookmarkEnd w:id="1"/>
     </w:p>
     <w:p/>
     <w:p>
@@ -204,104 +177,32 @@
           <w:highlight w:val="yellow"/>
         </w:rPr>
       </w:pPr>
-      <w:proofErr w:type="gramStart"/>
-      <w:r>
-        <w:rPr>
-          <w:highlight w:val="yellow"/>
-        </w:rPr>
-        <w:t>havo</w:t>
-      </w:r>
-      <w:proofErr w:type="gramEnd"/>
-      <w:r>
-        <w:rPr>
-          <w:highlight w:val="yellow"/>
-        </w:rPr>
-        <w:t xml:space="preserve"> – </w:t>
-      </w:r>
-      <w:proofErr w:type="spellStart"/>
-      <w:r>
-        <w:rPr>
-          <w:highlight w:val="yellow"/>
-        </w:rPr>
-        <w:t>complixiteit</w:t>
-      </w:r>
-      <w:proofErr w:type="spellEnd"/>
-      <w:r>
-        <w:rPr>
-          <w:highlight w:val="yellow"/>
-        </w:rPr>
-        <w:t xml:space="preserve"> van algoritmen vergelijken (O?)</w:t>
-      </w:r>
-    </w:p>
-    <w:p>
-      <w:pPr>
-        <w:rPr>
-          <w:highlight w:val="yellow"/>
-        </w:rPr>
-      </w:pPr>
-      <w:proofErr w:type="gramStart"/>
-      <w:r>
-        <w:rPr>
-          <w:highlight w:val="yellow"/>
-        </w:rPr>
-        <w:t>vwo</w:t>
-      </w:r>
-      <w:proofErr w:type="gramEnd"/>
-      <w:r>
-        <w:rPr>
-          <w:highlight w:val="yellow"/>
-        </w:rPr>
-        <w:t xml:space="preserve"> – verschil tussen exponentiële en </w:t>
-      </w:r>
-      <w:proofErr w:type="spellStart"/>
-      <w:r>
-        <w:rPr>
-          <w:highlight w:val="yellow"/>
-        </w:rPr>
-        <w:t>polynominale</w:t>
-      </w:r>
-      <w:proofErr w:type="spellEnd"/>
-      <w:r>
-        <w:rPr>
-          <w:highlight w:val="yellow"/>
-        </w:rPr>
-        <w:t xml:space="preserve"> complexiteit kunnen uitleggen en </w:t>
-      </w:r>
-      <w:proofErr w:type="spellStart"/>
-      <w:r>
-        <w:rPr>
-          <w:highlight w:val="yellow"/>
-        </w:rPr>
-        <w:t>algortimen</w:t>
-      </w:r>
-      <w:proofErr w:type="spellEnd"/>
-      <w:r>
-        <w:rPr>
-          <w:highlight w:val="yellow"/>
-        </w:rPr>
-        <w:t xml:space="preserve"> op basis hiervan onderscheiden. Kan klassieke ‘moeilijke’ problemen herkennen en benoemen.</w:t>
-      </w:r>
-    </w:p>
-    <w:p>
-      <w:r>
-        <w:rPr>
-          <w:highlight w:val="yellow"/>
-        </w:rPr>
-        <w:t xml:space="preserve">Beide – kan berekeningen op verschillende abstractieniveaus karakteriseren en relateren en kan klassieke </w:t>
-      </w:r>
-      <w:proofErr w:type="spellStart"/>
-      <w:r>
-        <w:rPr>
-          <w:highlight w:val="yellow"/>
-        </w:rPr>
-        <w:t>onbereknbare</w:t>
-      </w:r>
-      <w:proofErr w:type="spellEnd"/>
-      <w:r>
-        <w:rPr>
-          <w:highlight w:val="yellow"/>
-        </w:rPr>
-        <w:t xml:space="preserve"> problemen herkennen en benoemen. Kan ‘formele’ logica gebruiken.</w:t>
+      <w:r>
+        <w:rPr>
+          <w:highlight w:val="yellow"/>
+        </w:rPr>
+        <w:t>havo – complixiteit van algoritmen vergelijken (O?)</w:t>
+      </w:r>
+    </w:p>
+    <w:p>
+      <w:pPr>
+        <w:rPr>
+          <w:highlight w:val="yellow"/>
+        </w:rPr>
+      </w:pPr>
+      <w:r>
+        <w:rPr>
+          <w:highlight w:val="yellow"/>
+        </w:rPr>
+        <w:t>vwo – verschil tussen exponentiële en polynominale complexiteit kunnen uitleggen en algortimen op basis hiervan onderscheiden. Kan klassieke ‘moeilijke’ problemen herkennen en benoemen.</w:t>
+      </w:r>
+    </w:p>
+    <w:p>
+      <w:r>
+        <w:rPr>
+          <w:highlight w:val="yellow"/>
+        </w:rPr>
+        <w:t>Beide – kan berekeningen op verschillende abstractieniveaus karakteriseren en relateren en kan klassieke onbereknbare problemen herkennen en benoemen. Kan ‘formele’ logica gebruiken.</w:t>
       </w:r>
     </w:p>
     <w:p/>
@@ -315,9 +216,6 @@
     </w:p>
     <w:p>
       <w:r>
-        <w:rPr>
-          <w:highlight w:val="yellow"/>
-        </w:rPr>
         <w:lastRenderedPageBreak/>
         <w:t>Minimaal één ander type DB dan relationeel kan worden beschreven jen een toepassing kan ervan worden genoemd.</w:t>
       </w:r>
@@ -332,6 +230,7 @@
       </w:r>
     </w:p>
     <w:p>
+      <w:bookmarkStart w:id="2" w:name="_Hlk532660818"/>
       <w:r>
         <w:rPr>
           <w:highlight w:val="yellow"/>
@@ -351,6 +250,7 @@
         <w:t xml:space="preserve"> De kandidaat kan de belangrijkste kenmerken van AI uitleggen.</w:t>
       </w:r>
     </w:p>
+    <w:bookmarkEnd w:id="2"/>
     <w:p/>
     <w:p>
       <w:r>
@@ -479,6 +379,7 @@
           <w:highlight w:val="yellow"/>
         </w:rPr>
       </w:pPr>
+      <w:bookmarkStart w:id="3" w:name="_Hlk532661030"/>
       <w:r>
         <w:t xml:space="preserve">De kandidaat kan </w:t>
       </w:r>
@@ -492,6 +393,7 @@
         <w:t>schalingseffect herkennen en beschrijven.</w:t>
       </w:r>
     </w:p>
+    <w:bookmarkEnd w:id="3"/>
     <w:p>
       <w:pPr>
         <w:pStyle w:val="ListParagraph"/>
@@ -527,6 +429,7 @@
           <w:highlight w:val="yellow"/>
         </w:rPr>
       </w:pPr>
+      <w:bookmarkStart w:id="4" w:name="_Hlk532661045"/>
       <w:r>
         <w:rPr>
           <w:highlight w:val="yellow"/>
@@ -534,6 +437,7 @@
         <w:t>De kandidaat kan gevaren van inbreuk op gedistribueerde functies en gegevens analyseren en maatregelen adviseren die deze inbreuk tegengaan.</w:t>
       </w:r>
     </w:p>
+    <w:bookmarkEnd w:id="4"/>
     <w:p>
       <w:pPr>
         <w:rPr>
@@ -547,33 +451,11 @@
           <w:lang w:val="en-US"/>
         </w:rPr>
       </w:pPr>
-      <w:proofErr w:type="spellStart"/>
       <w:r>
         <w:rPr>
           <w:lang w:val="en-US"/>
         </w:rPr>
-        <w:t>Domein</w:t>
-      </w:r>
-      <w:proofErr w:type="spellEnd"/>
-      <w:r>
-        <w:rPr>
-          <w:lang w:val="en-US"/>
-        </w:rPr>
-        <w:t xml:space="preserve"> M physical computing (</w:t>
-      </w:r>
-      <w:proofErr w:type="spellStart"/>
-      <w:r>
-        <w:rPr>
-          <w:lang w:val="en-US"/>
-        </w:rPr>
-        <w:t>arduino</w:t>
-      </w:r>
-      <w:proofErr w:type="spellEnd"/>
-      <w:r>
-        <w:rPr>
-          <w:lang w:val="en-US"/>
-        </w:rPr>
-        <w:t>)</w:t>
+        <w:t>Domein M physical computing (arduino)</w:t>
       </w:r>
     </w:p>
     <w:p>
@@ -585,23 +467,7 @@
         </w:numPr>
       </w:pPr>
       <w:r>
-        <w:t xml:space="preserve">De kandidaat kan fysieke </w:t>
-      </w:r>
-      <w:proofErr w:type="spellStart"/>
-      <w:r>
-        <w:t>systemin</w:t>
-      </w:r>
-      <w:proofErr w:type="spellEnd"/>
-      <w:r>
-        <w:t xml:space="preserve"> en </w:t>
-      </w:r>
-      <w:proofErr w:type="spellStart"/>
-      <w:r>
-        <w:t>procesen</w:t>
-      </w:r>
-      <w:proofErr w:type="spellEnd"/>
-      <w:r>
-        <w:t xml:space="preserve"> modelleren en een programma maken dat hiervan gebruikt maakt.</w:t>
+        <w:t>De kandidaat kan fysieke systemin en procesen modelleren en een programma maken dat hiervan gebruikt maakt.</w:t>
       </w:r>
     </w:p>
     <w:p/>
@@ -619,23 +485,7 @@
         </w:numPr>
       </w:pPr>
       <w:r>
-        <w:t xml:space="preserve">De kandidaat kan </w:t>
-      </w:r>
-      <w:proofErr w:type="gramStart"/>
-      <w:r>
-        <w:t>risico’s ,</w:t>
-      </w:r>
-      <w:proofErr w:type="gramEnd"/>
-      <w:r>
-        <w:t xml:space="preserve"> bedreigingen en kwetsbaarheden in een </w:t>
-      </w:r>
-      <w:proofErr w:type="spellStart"/>
-      <w:r>
-        <w:t>ict</w:t>
-      </w:r>
-      <w:proofErr w:type="spellEnd"/>
-      <w:r>
-        <w:t>-toepassing analyseren.</w:t>
+        <w:t>De kandidaat kan risico’s , bedreigingen en kwetsbaarheden in een ict-toepassing analyseren.</w:t>
       </w:r>
     </w:p>
     <w:p>
@@ -680,15 +530,7 @@
         </w:rPr>
       </w:pPr>
       <w:r>
-        <w:t xml:space="preserve">UI kunnen </w:t>
-      </w:r>
-      <w:proofErr w:type="spellStart"/>
-      <w:r>
-        <w:t>beshrjven</w:t>
-      </w:r>
-      <w:proofErr w:type="spellEnd"/>
-      <w:r>
-        <w:t xml:space="preserve"> en verklaren </w:t>
+        <w:t xml:space="preserve">UI kunnen beshrjven en verklaren </w:t>
       </w:r>
       <w:r>
         <w:rPr>
@@ -868,21 +710,8 @@
     <w:p/>
     <w:p>
       <w:r>
-        <w:t xml:space="preserve">Domein R </w:t>
-      </w:r>
-      <w:proofErr w:type="spellStart"/>
-      <w:r>
-        <w:t>Computational</w:t>
-      </w:r>
-      <w:proofErr w:type="spellEnd"/>
-      <w:r>
-        <w:t xml:space="preserve"> </w:t>
-      </w:r>
-      <w:proofErr w:type="spellStart"/>
-      <w:r>
-        <w:t>Science</w:t>
-      </w:r>
-      <w:proofErr w:type="spellEnd"/>
+        <w:t>Domein R Computational Science</w:t>
+      </w:r>
     </w:p>
     <w:p>
       <w:pPr>
@@ -899,35 +728,7 @@
         <w:rPr>
           <w:highlight w:val="yellow"/>
         </w:rPr>
-        <w:t xml:space="preserve">De kandidaat kan aspecten van een andere wetenschappelijke discipline modelleren in </w:t>
-      </w:r>
-      <w:proofErr w:type="spellStart"/>
-      <w:r>
-        <w:rPr>
-          <w:highlight w:val="yellow"/>
-        </w:rPr>
-        <w:t>computationele</w:t>
-      </w:r>
-      <w:proofErr w:type="spellEnd"/>
-      <w:r>
-        <w:rPr>
-          <w:highlight w:val="yellow"/>
-        </w:rPr>
-        <w:t xml:space="preserve"> termen. – natuurkunde, wiskunde? (</w:t>
-      </w:r>
-      <w:proofErr w:type="gramStart"/>
-      <w:r>
-        <w:rPr>
-          <w:highlight w:val="yellow"/>
-        </w:rPr>
-        <w:t>rekenmachine</w:t>
-      </w:r>
-      <w:proofErr w:type="gramEnd"/>
-      <w:r>
-        <w:rPr>
-          <w:highlight w:val="yellow"/>
-        </w:rPr>
-        <w:t>?)</w:t>
+        <w:t>De kandidaat kan aspecten van een andere wetenschappelijke discipline modelleren in computationele termen. – natuurkunde, wiskunde? (rekenmachine?)</w:t>
       </w:r>
     </w:p>
     <w:p>
@@ -948,46 +749,44 @@
       </w:pPr>
     </w:p>
     <w:p/>
+    <w:p>
+      <w:r>
+        <w:t>Conclusie</w:t>
+      </w:r>
+    </w:p>
     <w:p/>
     <w:p>
       <w:r>
-        <w:t>Conclusie</w:t>
+        <w:t xml:space="preserve">H5 tm </w:t>
+      </w:r>
+      <w:r>
+        <w:t>7</w:t>
+      </w:r>
+      <w:r>
+        <w:t xml:space="preserve"> -&gt; weg?</w:t>
       </w:r>
     </w:p>
     <w:p/>
     <w:p>
       <w:r>
-        <w:t xml:space="preserve">H5 tm </w:t>
-      </w:r>
-      <w:r>
-        <w:t>7</w:t>
-      </w:r>
-      <w:r>
-        <w:t xml:space="preserve"> -&gt; weg?</w:t>
+        <w:t>Uitwerken E en F, maken UI/UX, privacy uitbreiden, maken modelleren - wetenschap naar software</w:t>
       </w:r>
     </w:p>
     <w:p/>
     <w:p>
       <w:r>
-        <w:lastRenderedPageBreak/>
-        <w:t>Uitwerken E en F, maken UI/UX, privacy uitbreiden, maken modelleren - wetenschap naar software</w:t>
+        <w:t>Mogelijke route vwo</w:t>
       </w:r>
     </w:p>
     <w:p/>
     <w:p>
       <w:r>
-        <w:t>Mogelijke route vwo</w:t>
+        <w:t>1 uit:</w:t>
       </w:r>
     </w:p>
     <w:p/>
     <w:p>
       <w:r>
-        <w:t>1 uit:</w:t>
-      </w:r>
-    </w:p>
-    <w:p/>
-    <w:p>
-      <w:r>
         <w:t>Databases</w:t>
       </w:r>
     </w:p>
@@ -1002,11 +801,9 @@
       </w:r>
     </w:p>
     <w:p>
-      <w:proofErr w:type="spellStart"/>
       <w:r>
         <w:t>Arduino</w:t>
       </w:r>
-      <w:proofErr w:type="spellEnd"/>
     </w:p>
     <w:p/>
     <w:p/>
@@ -1032,17 +829,150 @@
     </w:p>
     <w:p/>
     <w:p>
-      <w:proofErr w:type="gramStart"/>
-      <w:r>
-        <w:t>en</w:t>
-      </w:r>
-      <w:proofErr w:type="gramEnd"/>
-      <w:r>
-        <w:t xml:space="preserve"> nog 2 ook uit deze lijsten</w:t>
-      </w:r>
-      <w:bookmarkStart w:id="0" w:name="_GoBack"/>
-      <w:bookmarkEnd w:id="0"/>
-    </w:p>
+      <w:r>
+        <w:t>en nog 2 ook uit deze lijsten</w:t>
+      </w:r>
+    </w:p>
+    <w:p/>
+    <w:p>
+      <w:r>
+        <w:t>Te doen:</w:t>
+      </w:r>
+    </w:p>
+    <w:p>
+      <w:r>
+        <w:t>H5 tm 7 verplaatsen naar optioneel</w:t>
+      </w:r>
+    </w:p>
+    <w:p>
+      <w:r>
+        <w:t>Alle hoofdstukken een quiz geven</w:t>
+      </w:r>
+    </w:p>
+    <w:p>
+      <w:r>
+        <w:t>Aangeven welke stof een school moet behandelen voor een examen</w:t>
+      </w:r>
+    </w:p>
+    <w:p/>
+    <w:p>
+      <w:r>
+        <w:t>Algemeen</w:t>
+      </w:r>
+    </w:p>
+    <w:p>
+      <w:r>
+        <w:t xml:space="preserve">toevoegen </w:t>
+      </w:r>
+      <w:r>
+        <w:rPr>
+          <w:highlight w:val="yellow"/>
+        </w:rPr>
+        <w:t>niveaulagen fysiek, logisch en toepassingen</w:t>
+      </w:r>
+      <w:r>
+        <w:t xml:space="preserve"> (projecten?)</w:t>
+      </w:r>
+    </w:p>
+    <w:p>
+      <w:r>
+        <w:t xml:space="preserve">toevoegen </w:t>
+      </w:r>
+      <w:r>
+        <w:rPr>
+          <w:highlight w:val="yellow"/>
+        </w:rPr>
+        <w:t>UI evalueren, maatschappelijke aspecten benoemen, privacy benoemen in kernhoofdstuk, security benoemen in kernhoofdstuk</w:t>
+      </w:r>
+      <w:r>
+        <w:t xml:space="preserve"> (UI in webdev, maatschappelijk, privacy en security in DB, DB -&gt; kern)</w:t>
+      </w:r>
+    </w:p>
+    <w:p>
+      <w:r>
+        <w:t>toevoegen modelleren (wetenschap -&gt; software)</w:t>
+      </w:r>
+    </w:p>
+    <w:p>
+      <w:bookmarkStart w:id="5" w:name="_GoBack"/>
+      <w:bookmarkEnd w:id="5"/>
+    </w:p>
+    <w:p>
+      <w:r>
+        <w:t xml:space="preserve">AI - </w:t>
+      </w:r>
+      <w:r>
+        <w:rPr>
+          <w:highlight w:val="yellow"/>
+        </w:rPr>
+        <w:t xml:space="preserve">De kandidaat kan aangeven of een probleem geschikt is om op te lossen met </w:t>
+      </w:r>
+      <w:r>
+        <w:rPr>
+          <w:highlight w:val="yellow"/>
+        </w:rPr>
+        <w:t>AI. De kandidaat kan de belangrijkste kenmerken van AI uitleggen.</w:t>
+      </w:r>
+    </w:p>
+    <w:p/>
+    <w:p>
+      <w:r>
+        <w:t>Netwerken –</w:t>
+      </w:r>
+    </w:p>
+    <w:p>
+      <w:pPr>
+        <w:pStyle w:val="ListParagraph"/>
+        <w:numPr>
+          <w:ilvl w:val="0"/>
+          <w:numId w:val="10"/>
+        </w:numPr>
+        <w:rPr>
+          <w:highlight w:val="yellow"/>
+        </w:rPr>
+      </w:pPr>
+      <w:r>
+        <w:t xml:space="preserve">De kandidaat kan de functie van netwerkencomponenten beschrijven en </w:t>
+      </w:r>
+      <w:r>
+        <w:rPr>
+          <w:highlight w:val="yellow"/>
+        </w:rPr>
+        <w:t>schalingseffect herkennen en beschrijven.</w:t>
+      </w:r>
+    </w:p>
+    <w:p>
+      <w:pPr>
+        <w:pStyle w:val="ListParagraph"/>
+        <w:numPr>
+          <w:ilvl w:val="0"/>
+          <w:numId w:val="10"/>
+        </w:numPr>
+        <w:rPr>
+          <w:highlight w:val="yellow"/>
+        </w:rPr>
+      </w:pPr>
+      <w:r>
+        <w:rPr>
+          <w:highlight w:val="yellow"/>
+        </w:rPr>
+        <w:t>De kandidaat kan gevaren van inbreuk op gedistribueerde functies en gegevens analyseren en maatregelen adviseren die deze inbreuk tegengaan.</w:t>
+      </w:r>
+    </w:p>
+    <w:p>
+      <w:pPr>
+        <w:ind w:left="360"/>
+        <w:rPr>
+          <w:highlight w:val="yellow"/>
+        </w:rPr>
+      </w:pPr>
+    </w:p>
+    <w:p>
+      <w:r>
+        <w:t>Maken hoofdstuk UI/UX</w:t>
+      </w:r>
+    </w:p>
+    <w:p/>
     <w:sectPr>
       <w:pgSz w:w="12240" w:h="15840"/>
       <w:pgMar w:top="1440" w:right="1440" w:bottom="1440" w:left="1440" w:header="720" w:footer="720" w:gutter="0"/>
@@ -1462,6 +1392,95 @@
     </w:lvl>
   </w:abstractNum>
   <w:abstractNum w:abstractNumId="4" w15:restartNumberingAfterBreak="0">
+    <w:nsid w:val="3C1D5445"/>
+    <w:multiLevelType w:val="hybridMultilevel"/>
+    <w:tmpl w:val="E7461BDC"/>
+    <w:lvl w:ilvl="0" w:tplc="0409000F">
+      <w:start w:val="1"/>
+      <w:numFmt w:val="decimal"/>
+      <w:lvlText w:val="%1."/>
+      <w:lvlJc w:val="left"/>
+      <w:pPr>
+        <w:ind w:left="720" w:hanging="360"/>
+      </w:pPr>
+      <w:rPr>
+        <w:rFonts w:hint="default"/>
+      </w:rPr>
+    </w:lvl>
+    <w:lvl w:ilvl="1" w:tplc="04090019" w:tentative="1">
+      <w:start w:val="1"/>
+      <w:numFmt w:val="lowerLetter"/>
+      <w:lvlText w:val="%2."/>
+      <w:lvlJc w:val="left"/>
+      <w:pPr>
+        <w:ind w:left="1440" w:hanging="360"/>
+      </w:pPr>
+    </w:lvl>
+    <w:lvl w:ilvl="2" w:tplc="0409001B" w:tentative="1">
+      <w:start w:val="1"/>
+      <w:numFmt w:val="lowerRoman"/>
+      <w:lvlText w:val="%3."/>
+      <w:lvlJc w:val="right"/>
+      <w:pPr>
+        <w:ind w:left="2160" w:hanging="180"/>
+      </w:pPr>
+    </w:lvl>
+    <w:lvl w:ilvl="3" w:tplc="0409000F" w:tentative="1">
+      <w:start w:val="1"/>
+      <w:numFmt w:val="decimal"/>
+      <w:lvlText w:val="%4."/>
+      <w:lvlJc w:val="left"/>
+      <w:pPr>
+        <w:ind w:left="2880" w:hanging="360"/>
+      </w:pPr>
+    </w:lvl>
+    <w:lvl w:ilvl="4" w:tplc="04090019" w:tentative="1">
+      <w:start w:val="1"/>
+      <w:numFmt w:val="lowerLetter"/>
+      <w:lvlText w:val="%5."/>
+      <w:lvlJc w:val="left"/>
+      <w:pPr>
+        <w:ind w:left="3600" w:hanging="360"/>
+      </w:pPr>
+    </w:lvl>
+    <w:lvl w:ilvl="5" w:tplc="0409001B" w:tentative="1">
+      <w:start w:val="1"/>
+      <w:numFmt w:val="lowerRoman"/>
+      <w:lvlText w:val="%6."/>
+      <w:lvlJc w:val="right"/>
+      <w:pPr>
+        <w:ind w:left="4320" w:hanging="180"/>
+      </w:pPr>
+    </w:lvl>
+    <w:lvl w:ilvl="6" w:tplc="0409000F" w:tentative="1">
+      <w:start w:val="1"/>
+      <w:numFmt w:val="decimal"/>
+      <w:lvlText w:val="%7."/>
+      <w:lvlJc w:val="left"/>
+      <w:pPr>
+        <w:ind w:left="5040" w:hanging="360"/>
+      </w:pPr>
+    </w:lvl>
+    <w:lvl w:ilvl="7" w:tplc="04090019" w:tentative="1">
+      <w:start w:val="1"/>
+      <w:numFmt w:val="lowerLetter"/>
+      <w:lvlText w:val="%8."/>
+      <w:lvlJc w:val="left"/>
+      <w:pPr>
+        <w:ind w:left="5760" w:hanging="360"/>
+      </w:pPr>
+    </w:lvl>
+    <w:lvl w:ilvl="8" w:tplc="0409001B" w:tentative="1">
+      <w:start w:val="1"/>
+      <w:numFmt w:val="lowerRoman"/>
+      <w:lvlText w:val="%9."/>
+      <w:lvlJc w:val="right"/>
+      <w:pPr>
+        <w:ind w:left="6480" w:hanging="180"/>
+      </w:pPr>
+    </w:lvl>
+  </w:abstractNum>
+  <w:abstractNum w:abstractNumId="5" w15:restartNumberingAfterBreak="0">
     <w:nsid w:val="3D79103F"/>
     <w:multiLevelType w:val="hybridMultilevel"/>
     <w:tmpl w:val="219CD56C"/>
@@ -1550,7 +1569,7 @@
       </w:pPr>
     </w:lvl>
   </w:abstractNum>
-  <w:abstractNum w:abstractNumId="5" w15:restartNumberingAfterBreak="0">
+  <w:abstractNum w:abstractNumId="6" w15:restartNumberingAfterBreak="0">
     <w:nsid w:val="49D23922"/>
     <w:multiLevelType w:val="hybridMultilevel"/>
     <w:tmpl w:val="25241AEE"/>
@@ -1663,7 +1682,7 @@
       </w:rPr>
     </w:lvl>
   </w:abstractNum>
-  <w:abstractNum w:abstractNumId="6" w15:restartNumberingAfterBreak="0">
+  <w:abstractNum w:abstractNumId="7" w15:restartNumberingAfterBreak="0">
     <w:nsid w:val="4DC07300"/>
     <w:multiLevelType w:val="hybridMultilevel"/>
     <w:tmpl w:val="FD203C7C"/>
@@ -1752,7 +1771,7 @@
       </w:pPr>
     </w:lvl>
   </w:abstractNum>
-  <w:abstractNum w:abstractNumId="7" w15:restartNumberingAfterBreak="0">
+  <w:abstractNum w:abstractNumId="8" w15:restartNumberingAfterBreak="0">
     <w:nsid w:val="51254052"/>
     <w:multiLevelType w:val="hybridMultilevel"/>
     <w:tmpl w:val="6D168244"/>
@@ -1841,7 +1860,7 @@
       </w:pPr>
     </w:lvl>
   </w:abstractNum>
-  <w:abstractNum w:abstractNumId="8" w15:restartNumberingAfterBreak="0">
+  <w:abstractNum w:abstractNumId="9" w15:restartNumberingAfterBreak="0">
     <w:nsid w:val="74D73E00"/>
     <w:multiLevelType w:val="hybridMultilevel"/>
     <w:tmpl w:val="70B2DDF0"/>
@@ -1931,16 +1950,16 @@
     </w:lvl>
   </w:abstractNum>
   <w:num w:numId="1">
-    <w:abstractNumId w:val="5"/>
+    <w:abstractNumId w:val="6"/>
   </w:num>
   <w:num w:numId="2">
-    <w:abstractNumId w:val="8"/>
+    <w:abstractNumId w:val="9"/>
   </w:num>
   <w:num w:numId="3">
     <w:abstractNumId w:val="0"/>
   </w:num>
   <w:num w:numId="4">
-    <w:abstractNumId w:val="6"/>
+    <w:abstractNumId w:val="7"/>
   </w:num>
   <w:num w:numId="5">
     <w:abstractNumId w:val="2"/>
@@ -1949,12 +1968,15 @@
     <w:abstractNumId w:val="3"/>
   </w:num>
   <w:num w:numId="7">
-    <w:abstractNumId w:val="7"/>
+    <w:abstractNumId w:val="8"/>
   </w:num>
   <w:num w:numId="8">
     <w:abstractNumId w:val="1"/>
   </w:num>
   <w:num w:numId="9">
+    <w:abstractNumId w:val="5"/>
+  </w:num>
+  <w:num w:numId="10">
     <w:abstractNumId w:val="4"/>
   </w:num>
 </w:numbering>

</xml_diff>

<commit_message>
AI paragraph extended and css fix
</commit_message>
<xml_diff>
--- a/Theorie/syllabus overheid.docx
+++ b/Theorie/syllabus overheid.docx
@@ -59,7 +59,15 @@
         <w:t>Domein A –</w:t>
       </w:r>
       <w:r>
-        <w:t xml:space="preserve"> softskills -</w:t>
+        <w:t xml:space="preserve"> </w:t>
+      </w:r>
+      <w:proofErr w:type="spellStart"/>
+      <w:r>
+        <w:t>softskills</w:t>
+      </w:r>
+      <w:proofErr w:type="spellEnd"/>
+      <w:r>
+        <w:t xml:space="preserve"> -</w:t>
       </w:r>
       <w:r>
         <w:t xml:space="preserve"> wordt met de huidige theorie in combinatie met projecten al bereikt</w:t>
@@ -70,7 +78,15 @@
         <w:t>Domein B</w:t>
       </w:r>
       <w:r>
-        <w:t xml:space="preserve"> – algoritmen, datastructuren, automaten , grammatica’s (aka kan programmeren) – dit wort al bereikt</w:t>
+        <w:t xml:space="preserve"> – algoritmen, datastructuren, automaten , grammatica’s (</w:t>
+      </w:r>
+      <w:proofErr w:type="spellStart"/>
+      <w:r>
+        <w:t>aka</w:t>
+      </w:r>
+      <w:proofErr w:type="spellEnd"/>
+      <w:r>
+        <w:t xml:space="preserve"> kan programmeren) – dit wort al bereikt</w:t>
       </w:r>
     </w:p>
     <w:p>
@@ -83,8 +99,13 @@
       <w:r>
         <w:t xml:space="preserve"> </w:t>
       </w:r>
-      <w:r>
-        <w:t>softskills (zoekmachine, grafieken/tabellen lezen) – wordt al bereikt</w:t>
+      <w:proofErr w:type="spellStart"/>
+      <w:r>
+        <w:t>softskills</w:t>
+      </w:r>
+      <w:proofErr w:type="spellEnd"/>
+      <w:r>
+        <w:t xml:space="preserve"> (zoekmachine, grafieken/tabellen lezen) – wordt al bereikt</w:t>
       </w:r>
     </w:p>
     <w:p>
@@ -144,7 +165,15 @@
         <w:t>maatschappelijke aspecten benoemen, privacy benoemen in kernhoofdstuk, security benoemen in kernhoofdstuk</w:t>
       </w:r>
       <w:r>
-        <w:t xml:space="preserve"> (UI in webdev, maatschappelijk, privacy en security in DB</w:t>
+        <w:t xml:space="preserve"> (UI in </w:t>
+      </w:r>
+      <w:proofErr w:type="spellStart"/>
+      <w:r>
+        <w:t>webdev</w:t>
+      </w:r>
+      <w:proofErr w:type="spellEnd"/>
+      <w:r>
+        <w:t>, maatschappelijk, privacy en security in DB</w:t>
       </w:r>
       <w:r>
         <w:t>, DB -&gt; kern</w:t>
@@ -177,32 +206,104 @@
           <w:highlight w:val="yellow"/>
         </w:rPr>
       </w:pPr>
-      <w:r>
-        <w:rPr>
-          <w:highlight w:val="yellow"/>
-        </w:rPr>
-        <w:t>havo – complixiteit van algoritmen vergelijken (O?)</w:t>
-      </w:r>
-    </w:p>
-    <w:p>
-      <w:pPr>
-        <w:rPr>
-          <w:highlight w:val="yellow"/>
-        </w:rPr>
-      </w:pPr>
-      <w:r>
-        <w:rPr>
-          <w:highlight w:val="yellow"/>
-        </w:rPr>
-        <w:t>vwo – verschil tussen exponentiële en polynominale complexiteit kunnen uitleggen en algortimen op basis hiervan onderscheiden. Kan klassieke ‘moeilijke’ problemen herkennen en benoemen.</w:t>
-      </w:r>
-    </w:p>
-    <w:p>
-      <w:r>
-        <w:rPr>
-          <w:highlight w:val="yellow"/>
-        </w:rPr>
-        <w:t>Beide – kan berekeningen op verschillende abstractieniveaus karakteriseren en relateren en kan klassieke onbereknbare problemen herkennen en benoemen. Kan ‘formele’ logica gebruiken.</w:t>
+      <w:proofErr w:type="gramStart"/>
+      <w:r>
+        <w:rPr>
+          <w:highlight w:val="yellow"/>
+        </w:rPr>
+        <w:t>havo</w:t>
+      </w:r>
+      <w:proofErr w:type="gramEnd"/>
+      <w:r>
+        <w:rPr>
+          <w:highlight w:val="yellow"/>
+        </w:rPr>
+        <w:t xml:space="preserve"> – </w:t>
+      </w:r>
+      <w:proofErr w:type="spellStart"/>
+      <w:r>
+        <w:rPr>
+          <w:highlight w:val="yellow"/>
+        </w:rPr>
+        <w:t>complixiteit</w:t>
+      </w:r>
+      <w:proofErr w:type="spellEnd"/>
+      <w:r>
+        <w:rPr>
+          <w:highlight w:val="yellow"/>
+        </w:rPr>
+        <w:t xml:space="preserve"> van algoritmen vergelijken (O?)</w:t>
+      </w:r>
+    </w:p>
+    <w:p>
+      <w:pPr>
+        <w:rPr>
+          <w:highlight w:val="yellow"/>
+        </w:rPr>
+      </w:pPr>
+      <w:proofErr w:type="gramStart"/>
+      <w:r>
+        <w:rPr>
+          <w:highlight w:val="yellow"/>
+        </w:rPr>
+        <w:t>vwo</w:t>
+      </w:r>
+      <w:proofErr w:type="gramEnd"/>
+      <w:r>
+        <w:rPr>
+          <w:highlight w:val="yellow"/>
+        </w:rPr>
+        <w:t xml:space="preserve"> – verschil tussen exponentiële en </w:t>
+      </w:r>
+      <w:proofErr w:type="spellStart"/>
+      <w:r>
+        <w:rPr>
+          <w:highlight w:val="yellow"/>
+        </w:rPr>
+        <w:t>polynominale</w:t>
+      </w:r>
+      <w:proofErr w:type="spellEnd"/>
+      <w:r>
+        <w:rPr>
+          <w:highlight w:val="yellow"/>
+        </w:rPr>
+        <w:t xml:space="preserve"> complexiteit kunnen uitleggen en </w:t>
+      </w:r>
+      <w:proofErr w:type="spellStart"/>
+      <w:r>
+        <w:rPr>
+          <w:highlight w:val="yellow"/>
+        </w:rPr>
+        <w:t>algortimen</w:t>
+      </w:r>
+      <w:proofErr w:type="spellEnd"/>
+      <w:r>
+        <w:rPr>
+          <w:highlight w:val="yellow"/>
+        </w:rPr>
+        <w:t xml:space="preserve"> op basis hiervan onderscheiden. Kan klassieke ‘moeilijke’ problemen herkennen en benoemen.</w:t>
+      </w:r>
+    </w:p>
+    <w:p>
+      <w:r>
+        <w:rPr>
+          <w:highlight w:val="yellow"/>
+        </w:rPr>
+        <w:t xml:space="preserve">Beide – kan berekeningen op verschillende abstractieniveaus karakteriseren en relateren en kan klassieke </w:t>
+      </w:r>
+      <w:proofErr w:type="spellStart"/>
+      <w:r>
+        <w:rPr>
+          <w:highlight w:val="yellow"/>
+        </w:rPr>
+        <w:t>onbereknbare</w:t>
+      </w:r>
+      <w:proofErr w:type="spellEnd"/>
+      <w:r>
+        <w:rPr>
+          <w:highlight w:val="yellow"/>
+        </w:rPr>
+        <w:t xml:space="preserve"> problemen herkennen en benoemen. Kan ‘formele’ logica gebruiken.</w:t>
       </w:r>
     </w:p>
     <w:p/>
@@ -386,11 +487,19 @@
       <w:r>
         <w:t xml:space="preserve">de functie van netwerkencomponenten beschrijven en </w:t>
       </w:r>
-      <w:r>
-        <w:rPr>
-          <w:highlight w:val="yellow"/>
-        </w:rPr>
-        <w:t>schalingseffect herkennen en beschrijven.</w:t>
+      <w:proofErr w:type="spellStart"/>
+      <w:r>
+        <w:rPr>
+          <w:highlight w:val="yellow"/>
+        </w:rPr>
+        <w:t>schalingseffect</w:t>
+      </w:r>
+      <w:proofErr w:type="spellEnd"/>
+      <w:r>
+        <w:rPr>
+          <w:highlight w:val="yellow"/>
+        </w:rPr>
+        <w:t xml:space="preserve"> herkennen en beschrijven.</w:t>
       </w:r>
     </w:p>
     <w:bookmarkEnd w:id="3"/>
@@ -451,11 +560,19 @@
           <w:lang w:val="en-US"/>
         </w:rPr>
       </w:pPr>
+      <w:proofErr w:type="spellStart"/>
       <w:r>
         <w:rPr>
           <w:lang w:val="en-US"/>
         </w:rPr>
-        <w:t>Domein M physical computing (arduino)</w:t>
+        <w:t>Domein</w:t>
+      </w:r>
+      <w:proofErr w:type="spellEnd"/>
+      <w:r>
+        <w:rPr>
+          <w:lang w:val="en-US"/>
+        </w:rPr>
+        <w:t xml:space="preserve"> M physical computing (arduino)</w:t>
       </w:r>
     </w:p>
     <w:p>
@@ -467,7 +584,23 @@
         </w:numPr>
       </w:pPr>
       <w:r>
-        <w:t>De kandidaat kan fysieke systemin en procesen modelleren en een programma maken dat hiervan gebruikt maakt.</w:t>
+        <w:t xml:space="preserve">De kandidaat kan fysieke </w:t>
+      </w:r>
+      <w:proofErr w:type="spellStart"/>
+      <w:r>
+        <w:t>systemin</w:t>
+      </w:r>
+      <w:proofErr w:type="spellEnd"/>
+      <w:r>
+        <w:t xml:space="preserve"> en </w:t>
+      </w:r>
+      <w:proofErr w:type="spellStart"/>
+      <w:r>
+        <w:t>procesen</w:t>
+      </w:r>
+      <w:proofErr w:type="spellEnd"/>
+      <w:r>
+        <w:t xml:space="preserve"> modelleren en een programma maken dat hiervan gebruikt maakt.</w:t>
       </w:r>
     </w:p>
     <w:p/>
@@ -485,7 +618,15 @@
         </w:numPr>
       </w:pPr>
       <w:r>
-        <w:t>De kandidaat kan risico’s , bedreigingen en kwetsbaarheden in een ict-toepassing analyseren.</w:t>
+        <w:t xml:space="preserve">De kandidaat kan risico’s , bedreigingen en kwetsbaarheden in een </w:t>
+      </w:r>
+      <w:proofErr w:type="spellStart"/>
+      <w:r>
+        <w:t>ict</w:t>
+      </w:r>
+      <w:proofErr w:type="spellEnd"/>
+      <w:r>
+        <w:t>-toepassing analyseren.</w:t>
       </w:r>
     </w:p>
     <w:p>
@@ -530,7 +671,15 @@
         </w:rPr>
       </w:pPr>
       <w:r>
-        <w:t xml:space="preserve">UI kunnen beshrjven en verklaren </w:t>
+        <w:t xml:space="preserve">UI kunnen </w:t>
+      </w:r>
+      <w:proofErr w:type="spellStart"/>
+      <w:r>
+        <w:t>beshrjven</w:t>
+      </w:r>
+      <w:proofErr w:type="spellEnd"/>
+      <w:r>
+        <w:t xml:space="preserve"> en verklaren </w:t>
       </w:r>
       <w:r>
         <w:rPr>
@@ -710,7 +859,15 @@
     <w:p/>
     <w:p>
       <w:r>
-        <w:t>Domein R Computational Science</w:t>
+        <w:t xml:space="preserve">Domein R </w:t>
+      </w:r>
+      <w:proofErr w:type="spellStart"/>
+      <w:r>
+        <w:t>Computational</w:t>
+      </w:r>
+      <w:proofErr w:type="spellEnd"/>
+      <w:r>
+        <w:t xml:space="preserve"> Science</w:t>
       </w:r>
     </w:p>
     <w:p>
@@ -728,7 +885,35 @@
         <w:rPr>
           <w:highlight w:val="yellow"/>
         </w:rPr>
-        <w:t>De kandidaat kan aspecten van een andere wetenschappelijke discipline modelleren in computationele termen. – natuurkunde, wiskunde? (rekenmachine?)</w:t>
+        <w:t xml:space="preserve">De kandidaat kan aspecten van een andere wetenschappelijke discipline modelleren in </w:t>
+      </w:r>
+      <w:proofErr w:type="spellStart"/>
+      <w:r>
+        <w:rPr>
+          <w:highlight w:val="yellow"/>
+        </w:rPr>
+        <w:t>computationele</w:t>
+      </w:r>
+      <w:proofErr w:type="spellEnd"/>
+      <w:r>
+        <w:rPr>
+          <w:highlight w:val="yellow"/>
+        </w:rPr>
+        <w:t xml:space="preserve"> termen. – natuurkunde, wiskunde? (</w:t>
+      </w:r>
+      <w:proofErr w:type="gramStart"/>
+      <w:r>
+        <w:rPr>
+          <w:highlight w:val="yellow"/>
+        </w:rPr>
+        <w:t>rekenmachine</w:t>
+      </w:r>
+      <w:proofErr w:type="gramEnd"/>
+      <w:r>
+        <w:rPr>
+          <w:highlight w:val="yellow"/>
+        </w:rPr>
+        <w:t>?)</w:t>
       </w:r>
     </w:p>
     <w:p>
@@ -794,6 +979,11 @@
       <w:r>
         <w:t xml:space="preserve">AI </w:t>
       </w:r>
+      <w:r>
+        <w:t>(onderdeel van filosofie)</w:t>
+      </w:r>
+      <w:bookmarkStart w:id="5" w:name="_GoBack"/>
+      <w:bookmarkEnd w:id="5"/>
     </w:p>
     <w:p>
       <w:r>
@@ -829,8 +1019,13 @@
     </w:p>
     <w:p/>
     <w:p>
-      <w:r>
-        <w:t>en nog 2 ook uit deze lijsten</w:t>
+      <w:proofErr w:type="gramStart"/>
+      <w:r>
+        <w:t>en</w:t>
+      </w:r>
+      <w:proofErr w:type="gramEnd"/>
+      <w:r>
+        <w:t xml:space="preserve"> nog 2 ook uit deze lijsten</w:t>
       </w:r>
     </w:p>
     <w:p/>
@@ -841,7 +1036,15 @@
     </w:p>
     <w:p>
       <w:r>
-        <w:t>H5  naar optioneel</w:t>
+        <w:t>H</w:t>
+      </w:r>
+      <w:proofErr w:type="gramStart"/>
+      <w:r>
+        <w:t>5  naar</w:t>
+      </w:r>
+      <w:proofErr w:type="gramEnd"/>
+      <w:r>
+        <w:t xml:space="preserve"> optioneel</w:t>
       </w:r>
     </w:p>
     <w:p>
@@ -861,16 +1064,26 @@
       </w:r>
     </w:p>
     <w:p>
-      <w:r>
-        <w:t xml:space="preserve">toevoegen </w:t>
+      <w:proofErr w:type="gramStart"/>
+      <w:r>
+        <w:t>toevoegen</w:t>
+      </w:r>
+      <w:proofErr w:type="gramEnd"/>
+      <w:r>
+        <w:t xml:space="preserve"> </w:t>
       </w:r>
       <w:r>
         <w:t>niveaulagen fysiek, logisch en toepassingen (projecten?)</w:t>
       </w:r>
     </w:p>
     <w:p>
-      <w:r>
-        <w:t xml:space="preserve">toevoegen </w:t>
+      <w:proofErr w:type="gramStart"/>
+      <w:r>
+        <w:t>toevoegen</w:t>
+      </w:r>
+      <w:proofErr w:type="gramEnd"/>
+      <w:r>
+        <w:t xml:space="preserve"> </w:t>
       </w:r>
       <w:r>
         <w:t>UI evalueren, maatschappelijke</w:t>
@@ -895,26 +1108,19 @@
       </w:r>
     </w:p>
     <w:p>
-      <w:r>
-        <w:t>toevoegen modelleren (wetenschap -&gt; software)</w:t>
+      <w:proofErr w:type="gramStart"/>
+      <w:r>
+        <w:t>toevoegen</w:t>
+      </w:r>
+      <w:proofErr w:type="gramEnd"/>
+      <w:r>
+        <w:t xml:space="preserve"> modelleren (wetenschap -&gt; software)</w:t>
       </w:r>
     </w:p>
     <w:p/>
     <w:p>
       <w:r>
-        <w:t xml:space="preserve">AI - </w:t>
-      </w:r>
-      <w:r>
-        <w:rPr>
-          <w:highlight w:val="yellow"/>
-        </w:rPr>
-        <w:t xml:space="preserve">De kandidaat kan aangeven of een probleem geschikt is om op te lossen met </w:t>
-      </w:r>
-      <w:r>
-        <w:rPr>
-          <w:highlight w:val="yellow"/>
-        </w:rPr>
-        <w:t>AI. De kandidaat kan de belangrijkste kenmerken van AI uitleggen.</w:t>
+        <w:t>AI - De kandidaat kan aangeven of een probleem geschikt is om op te lossen met AI. De kandidaat kan de belangrijkste kenmerken van AI uitleggen.</w:t>
       </w:r>
     </w:p>
     <w:p/>
@@ -937,11 +1143,19 @@
       <w:r>
         <w:t xml:space="preserve">De kandidaat kan de functie van netwerkencomponenten beschrijven en </w:t>
       </w:r>
-      <w:r>
-        <w:rPr>
-          <w:highlight w:val="yellow"/>
-        </w:rPr>
-        <w:t>schalingseffect herkennen en beschrijven.</w:t>
+      <w:proofErr w:type="spellStart"/>
+      <w:r>
+        <w:rPr>
+          <w:highlight w:val="yellow"/>
+        </w:rPr>
+        <w:t>schalingseffect</w:t>
+      </w:r>
+      <w:proofErr w:type="spellEnd"/>
+      <w:r>
+        <w:rPr>
+          <w:highlight w:val="yellow"/>
+        </w:rPr>
+        <w:t xml:space="preserve"> herkennen en beschrijven.</w:t>
       </w:r>
     </w:p>
     <w:p>
@@ -981,10 +1195,7 @@
         <w:t xml:space="preserve"> (inclusief evaluatie van UI)</w:t>
       </w:r>
     </w:p>
-    <w:p>
-      <w:bookmarkStart w:id="5" w:name="_GoBack"/>
-      <w:bookmarkEnd w:id="5"/>
-    </w:p>
+    <w:p/>
     <w:sectPr>
       <w:pgSz w:w="12240" w:h="15840"/>
       <w:pgMar w:top="1440" w:right="1440" w:bottom="1440" w:left="1440" w:header="720" w:footer="720" w:gutter="0"/>

</xml_diff>